<commit_message>
Added "Bookings" menu item (Admin and Trainer authorization):  - show all bookings  - insert new booking
</commit_message>
<xml_diff>
--- a/documentation/Sportee Specifications.docx
+++ b/documentation/Sportee Specifications.docx
@@ -1,6 +1,6 @@
 
 <file path=word/document.xml><?xml version="1.0" encoding="utf-8"?>
-<w:document xmlns:wpc="http://schemas.microsoft.com/office/word/2010/wordprocessingCanvas" xmlns:cx="http://schemas.microsoft.com/office/drawing/2014/chartex" xmlns:cx1="http://schemas.microsoft.com/office/drawing/2015/9/8/chartex" xmlns:cx2="http://schemas.microsoft.com/office/drawing/2015/10/21/chartex" xmlns:cx3="http://schemas.microsoft.com/office/drawing/2016/5/9/chartex" xmlns:cx4="http://schemas.microsoft.com/office/drawing/2016/5/10/chartex" xmlns:cx5="http://schemas.microsoft.com/office/drawing/2016/5/11/chartex" xmlns:cx6="http://schemas.microsoft.com/office/drawing/2016/5/12/chartex" xmlns:cx7="http://schemas.microsoft.com/office/drawing/2016/5/13/chartex" xmlns:cx8="http://schemas.microsoft.com/office/drawing/2016/5/14/chartex" xmlns:mc="http://schemas.openxmlformats.org/markup-compatibility/2006" xmlns:aink="http://schemas.microsoft.com/office/drawing/2016/ink" xmlns:am3d="http://schemas.microsoft.com/office/drawing/2017/model3d" xmlns:o="urn:schemas-microsoft-com:office:office" xmlns:r="http://schemas.openxmlformats.org/officeDocument/2006/relationships" xmlns:m="http://schemas.openxmlformats.org/officeDocument/2006/math" xmlns:v="urn:schemas-microsoft-com:vml" xmlns:wp14="http://schemas.microsoft.com/office/word/2010/wordprocessingDrawing" xmlns:wp="http://schemas.openxmlformats.org/drawingml/2006/wordprocessingDrawing" xmlns:w10="urn:schemas-microsoft-com:office:word" xmlns:w="http://schemas.openxmlformats.org/wordprocessingml/2006/main" xmlns:w14="http://schemas.microsoft.com/office/word/2010/wordml" xmlns:w15="http://schemas.microsoft.com/office/word/2012/wordml" xmlns:w16cid="http://schemas.microsoft.com/office/word/2016/wordml/cid" xmlns:w16se="http://schemas.microsoft.com/office/word/2015/wordml/symex" xmlns:wpg="http://schemas.microsoft.com/office/word/2010/wordprocessingGroup" xmlns:wpi="http://schemas.microsoft.com/office/word/2010/wordprocessingInk" xmlns:wne="http://schemas.microsoft.com/office/word/2006/wordml" xmlns:wps="http://schemas.microsoft.com/office/word/2010/wordprocessingShape" mc:Ignorable="w14 w15 w16se w16cid wp14">
+<w:document xmlns:wpc="http://schemas.microsoft.com/office/word/2010/wordprocessingCanvas" xmlns:cx="http://schemas.microsoft.com/office/drawing/2014/chartex" xmlns:cx1="http://schemas.microsoft.com/office/drawing/2015/9/8/chartex" xmlns:cx2="http://schemas.microsoft.com/office/drawing/2015/10/21/chartex" xmlns:cx3="http://schemas.microsoft.com/office/drawing/2016/5/9/chartex" xmlns:cx4="http://schemas.microsoft.com/office/drawing/2016/5/10/chartex" xmlns:cx5="http://schemas.microsoft.com/office/drawing/2016/5/11/chartex" xmlns:cx6="http://schemas.microsoft.com/office/drawing/2016/5/12/chartex" xmlns:cx7="http://schemas.microsoft.com/office/drawing/2016/5/13/chartex" xmlns:cx8="http://schemas.microsoft.com/office/drawing/2016/5/14/chartex" xmlns:mc="http://schemas.openxmlformats.org/markup-compatibility/2006" xmlns:aink="http://schemas.microsoft.com/office/drawing/2016/ink" xmlns:am3d="http://schemas.microsoft.com/office/drawing/2017/model3d" xmlns:o="urn:schemas-microsoft-com:office:office" xmlns:r="http://schemas.openxmlformats.org/officeDocument/2006/relationships" xmlns:m="http://schemas.openxmlformats.org/officeDocument/2006/math" xmlns:v="urn:schemas-microsoft-com:vml" xmlns:wp14="http://schemas.microsoft.com/office/word/2010/wordprocessingDrawing" xmlns:wp="http://schemas.openxmlformats.org/drawingml/2006/wordprocessingDrawing" xmlns:w10="urn:schemas-microsoft-com:office:word" xmlns:w="http://schemas.openxmlformats.org/wordprocessingml/2006/main" xmlns:w14="http://schemas.microsoft.com/office/word/2010/wordml" xmlns:w15="http://schemas.microsoft.com/office/word/2012/wordml" xmlns:w16cex="http://schemas.microsoft.com/office/word/2018/wordml/cex" xmlns:w16cid="http://schemas.microsoft.com/office/word/2016/wordml/cid" xmlns:w16="http://schemas.microsoft.com/office/word/2018/wordml" xmlns:w16se="http://schemas.microsoft.com/office/word/2015/wordml/symex" xmlns:wpg="http://schemas.microsoft.com/office/word/2010/wordprocessingGroup" xmlns:wpi="http://schemas.microsoft.com/office/word/2010/wordprocessingInk" xmlns:wne="http://schemas.microsoft.com/office/word/2006/wordml" xmlns:wps="http://schemas.microsoft.com/office/word/2010/wordprocessingShape" mc:Ignorable="w14 w15 w16se w16cid w16 w16cex wp14">
   <w:body>
     <w:p>
       <w:pPr>
@@ -11,8 +11,6 @@
           <w:color w:val="0070C0"/>
         </w:rPr>
       </w:pPr>
-      <w:bookmarkStart w:id="0" w:name="_GoBack"/>
-      <w:bookmarkEnd w:id="0"/>
       <w:r>
         <w:rPr>
           <w:rFonts w:eastAsia="Times New Roman"/>
@@ -860,19 +858,87 @@
           <w:rFonts w:eastAsia="Times New Roman"/>
         </w:rPr>
       </w:pPr>
-      <w:bookmarkStart w:id="1" w:name="_Toc20736460"/>
+      <w:bookmarkStart w:id="0" w:name="_Toc20736460"/>
       <w:r>
         <w:rPr>
           <w:rFonts w:eastAsia="Times New Roman"/>
         </w:rPr>
         <w:t>OVERVIEW</w:t>
+      </w:r>
+      <w:bookmarkEnd w:id="0"/>
+    </w:p>
+    <w:p>
+      <w:pPr>
+        <w:shd w:val="clear" w:color="auto" w:fill="FFFFFF"/>
+        <w:spacing w:before="100" w:beforeAutospacing="1" w:after="100" w:afterAutospacing="1" w:line="240" w:lineRule="auto"/>
+        <w:rPr>
+          <w:rFonts w:eastAsia="Times New Roman" w:cs="Arial"/>
+          <w:sz w:val="27"/>
+          <w:szCs w:val="27"/>
+        </w:rPr>
+      </w:pPr>
+      <w:r>
+        <w:rPr>
+          <w:rFonts w:eastAsia="Times New Roman" w:cs="Arial"/>
+          <w:sz w:val="27"/>
+          <w:szCs w:val="27"/>
+        </w:rPr>
+        <w:t>The app is need</w:t>
+      </w:r>
+      <w:r>
+        <w:rPr>
+          <w:rFonts w:eastAsia="Times New Roman" w:cs="Arial"/>
+          <w:sz w:val="27"/>
+          <w:szCs w:val="27"/>
+        </w:rPr>
+        <w:t>ed</w:t>
+      </w:r>
+      <w:r>
+        <w:rPr>
+          <w:rFonts w:eastAsia="Times New Roman" w:cs="Arial"/>
+          <w:sz w:val="27"/>
+          <w:szCs w:val="27"/>
+        </w:rPr>
+        <w:t xml:space="preserve"> for a better administration of a sport center, that will generate increasing number of clients and an increased revenue.</w:t>
+      </w:r>
+    </w:p>
+    <w:p>
+      <w:pPr>
+        <w:shd w:val="clear" w:color="auto" w:fill="FFFFFF"/>
+        <w:spacing w:before="100" w:beforeAutospacing="1" w:after="100" w:afterAutospacing="1" w:line="240" w:lineRule="auto"/>
+        <w:rPr>
+          <w:rFonts w:eastAsia="Times New Roman" w:cs="Arial"/>
+          <w:sz w:val="27"/>
+          <w:szCs w:val="27"/>
+        </w:rPr>
+      </w:pPr>
+      <w:r>
+        <w:rPr>
+          <w:rFonts w:eastAsia="Times New Roman" w:cs="Arial"/>
+          <w:sz w:val="27"/>
+          <w:szCs w:val="27"/>
+        </w:rPr>
+        <w:t>The application is built from scratch and will include a web site and a web application.</w:t>
+      </w:r>
+    </w:p>
+    <w:p>
+      <w:pPr>
+        <w:pStyle w:val="Heading1"/>
+        <w:rPr>
+          <w:rFonts w:eastAsia="Times New Roman"/>
+        </w:rPr>
+      </w:pPr>
+      <w:bookmarkStart w:id="1" w:name="_Toc20736461"/>
+      <w:r>
+        <w:rPr>
+          <w:rFonts w:eastAsia="Times New Roman"/>
+        </w:rPr>
+        <w:t>PROJECT TEAM</w:t>
       </w:r>
       <w:bookmarkEnd w:id="1"/>
     </w:p>
     <w:p>
       <w:pPr>
-        <w:shd w:val="clear" w:color="auto" w:fill="FFFFFF"/>
-        <w:spacing w:before="100" w:beforeAutospacing="1" w:after="100" w:afterAutospacing="1" w:line="240" w:lineRule="auto"/>
         <w:rPr>
           <w:rFonts w:eastAsia="Times New Roman" w:cs="Arial"/>
           <w:sz w:val="27"/>
@@ -885,7 +951,7 @@
           <w:sz w:val="27"/>
           <w:szCs w:val="27"/>
         </w:rPr>
-        <w:t>The app is need</w:t>
+        <w:t xml:space="preserve">Raluca </w:t>
       </w:r>
       <w:r>
         <w:rPr>
@@ -893,7 +959,7 @@
           <w:sz w:val="27"/>
           <w:szCs w:val="27"/>
         </w:rPr>
-        <w:t>ed</w:t>
+        <w:t>Rosu</w:t>
       </w:r>
       <w:r>
         <w:rPr>
@@ -901,220 +967,9 @@
           <w:sz w:val="27"/>
           <w:szCs w:val="27"/>
         </w:rPr>
-        <w:t xml:space="preserve"> for a better administration of a sport center, that will generate increasing number of clients and an increased revenue.</w:t>
-      </w:r>
-    </w:p>
-    <w:p>
-      <w:pPr>
-        <w:shd w:val="clear" w:color="auto" w:fill="FFFFFF"/>
-        <w:spacing w:before="100" w:beforeAutospacing="1" w:after="100" w:afterAutospacing="1" w:line="240" w:lineRule="auto"/>
-        <w:rPr>
-          <w:rFonts w:eastAsia="Times New Roman" w:cs="Arial"/>
-          <w:sz w:val="27"/>
-          <w:szCs w:val="27"/>
-        </w:rPr>
-      </w:pPr>
-      <w:r>
-        <w:rPr>
-          <w:rFonts w:eastAsia="Times New Roman" w:cs="Arial"/>
-          <w:sz w:val="27"/>
-          <w:szCs w:val="27"/>
-        </w:rPr>
-        <w:t>The application is built from scratch and will include a web site and a web application.</w:t>
-      </w:r>
-    </w:p>
-    <w:p>
-      <w:pPr>
-        <w:pStyle w:val="Heading1"/>
-        <w:rPr>
-          <w:rFonts w:eastAsia="Times New Roman"/>
-        </w:rPr>
-      </w:pPr>
-      <w:bookmarkStart w:id="2" w:name="_Toc20736461"/>
-      <w:r>
-        <w:rPr>
-          <w:rFonts w:eastAsia="Times New Roman"/>
-        </w:rPr>
-        <w:t>PROJECT TEAM</w:t>
-      </w:r>
-      <w:bookmarkEnd w:id="2"/>
-    </w:p>
-    <w:p>
-      <w:pPr>
-        <w:rPr>
-          <w:rFonts w:eastAsia="Times New Roman" w:cs="Arial"/>
-          <w:sz w:val="27"/>
-          <w:szCs w:val="27"/>
-        </w:rPr>
-      </w:pPr>
-      <w:proofErr w:type="spellStart"/>
-      <w:r>
-        <w:rPr>
-          <w:rFonts w:eastAsia="Times New Roman" w:cs="Arial"/>
-          <w:sz w:val="27"/>
-          <w:szCs w:val="27"/>
-        </w:rPr>
-        <w:t>Cosmina</w:t>
-      </w:r>
-      <w:proofErr w:type="spellEnd"/>
-      <w:r>
-        <w:rPr>
-          <w:rFonts w:eastAsia="Times New Roman" w:cs="Arial"/>
-          <w:sz w:val="27"/>
-          <w:szCs w:val="27"/>
-        </w:rPr>
-        <w:t xml:space="preserve"> </w:t>
-      </w:r>
-      <w:proofErr w:type="spellStart"/>
-      <w:r>
-        <w:rPr>
-          <w:rFonts w:eastAsia="Times New Roman" w:cs="Arial"/>
-          <w:sz w:val="27"/>
-          <w:szCs w:val="27"/>
-        </w:rPr>
-        <w:t>Ailinei</w:t>
-      </w:r>
-      <w:proofErr w:type="spellEnd"/>
-      <w:r>
-        <w:rPr>
-          <w:rFonts w:eastAsia="Times New Roman" w:cs="Arial"/>
-          <w:sz w:val="27"/>
-          <w:szCs w:val="27"/>
-        </w:rPr>
-        <w:t xml:space="preserve"> </w:t>
-      </w:r>
-      <w:r>
-        <w:rPr>
-          <w:rFonts w:eastAsia="Times New Roman" w:cs="Arial"/>
-          <w:sz w:val="27"/>
-          <w:szCs w:val="27"/>
-        </w:rPr>
-        <w:t>–</w:t>
-      </w:r>
-      <w:r>
-        <w:rPr>
-          <w:rFonts w:eastAsia="Times New Roman" w:cs="Arial"/>
-          <w:sz w:val="27"/>
-          <w:szCs w:val="27"/>
-        </w:rPr>
-        <w:t xml:space="preserve"> </w:t>
+        <w:t xml:space="preserve"> – </w:t>
       </w:r>
       <w:hyperlink r:id="rId8" w:history="1">
-        <w:r>
-          <w:rPr>
-            <w:rStyle w:val="Hyperlink"/>
-            <w:rFonts w:eastAsia="Times New Roman" w:cs="Arial"/>
-            <w:color w:val="auto"/>
-            <w:sz w:val="27"/>
-            <w:szCs w:val="27"/>
-          </w:rPr>
-          <w:t>cosmina.ailinei@gmail.com</w:t>
-        </w:r>
-      </w:hyperlink>
-      <w:r>
-        <w:rPr>
-          <w:rFonts w:eastAsia="Times New Roman" w:cs="Arial"/>
-          <w:sz w:val="27"/>
-          <w:szCs w:val="27"/>
-        </w:rPr>
-        <w:t xml:space="preserve"> </w:t>
-      </w:r>
-    </w:p>
-    <w:p>
-      <w:pPr>
-        <w:rPr>
-          <w:rStyle w:val="Hyperlink"/>
-          <w:rFonts w:cs="Arial"/>
-          <w:color w:val="auto"/>
-          <w:sz w:val="27"/>
-          <w:szCs w:val="27"/>
-          <w:shd w:val="clear" w:color="auto" w:fill="FFFFFF"/>
-        </w:rPr>
-      </w:pPr>
-      <w:r>
-        <w:rPr>
-          <w:rFonts w:eastAsia="Times New Roman" w:cs="Arial"/>
-          <w:sz w:val="27"/>
-          <w:szCs w:val="27"/>
-        </w:rPr>
-        <w:t xml:space="preserve">Sergiu </w:t>
-      </w:r>
-      <w:proofErr w:type="spellStart"/>
-      <w:r>
-        <w:rPr>
-          <w:rFonts w:eastAsia="Times New Roman" w:cs="Arial"/>
-          <w:sz w:val="27"/>
-          <w:szCs w:val="27"/>
-        </w:rPr>
-        <w:t>Dragoi</w:t>
-      </w:r>
-      <w:proofErr w:type="spellEnd"/>
-      <w:r>
-        <w:rPr>
-          <w:rFonts w:eastAsia="Times New Roman" w:cs="Arial"/>
-          <w:sz w:val="27"/>
-          <w:szCs w:val="27"/>
-        </w:rPr>
-        <w:t xml:space="preserve"> – </w:t>
-      </w:r>
-      <w:hyperlink r:id="rId9" w:tgtFrame="_blank" w:history="1">
-        <w:r>
-          <w:rPr>
-            <w:rStyle w:val="Hyperlink"/>
-            <w:rFonts w:cs="Arial"/>
-            <w:color w:val="auto"/>
-            <w:sz w:val="27"/>
-            <w:szCs w:val="27"/>
-            <w:shd w:val="clear" w:color="auto" w:fill="FFFFFF"/>
-          </w:rPr>
-          <w:t>sergiusdragoi@gmail.com</w:t>
-        </w:r>
-      </w:hyperlink>
-      <w:r>
-        <w:rPr>
-          <w:rStyle w:val="Hyperlink"/>
-          <w:rFonts w:cs="Arial"/>
-          <w:color w:val="auto"/>
-          <w:sz w:val="27"/>
-          <w:szCs w:val="27"/>
-          <w:shd w:val="clear" w:color="auto" w:fill="FFFFFF"/>
-        </w:rPr>
-        <w:t xml:space="preserve"> </w:t>
-      </w:r>
-    </w:p>
-    <w:p>
-      <w:pPr>
-        <w:rPr>
-          <w:rFonts w:eastAsia="Times New Roman" w:cs="Arial"/>
-          <w:sz w:val="27"/>
-          <w:szCs w:val="27"/>
-        </w:rPr>
-      </w:pPr>
-      <w:r>
-        <w:rPr>
-          <w:rFonts w:eastAsia="Times New Roman" w:cs="Arial"/>
-          <w:sz w:val="27"/>
-          <w:szCs w:val="27"/>
-        </w:rPr>
-        <w:t xml:space="preserve">Raluca </w:t>
-      </w:r>
-      <w:r>
-        <w:rPr>
-          <w:rFonts w:eastAsia="Times New Roman" w:cs="Arial"/>
-          <w:sz w:val="27"/>
-          <w:szCs w:val="27"/>
-        </w:rPr>
-        <w:t>Rosu</w:t>
-      </w:r>
-      <w:r>
-        <w:rPr>
-          <w:rFonts w:eastAsia="Times New Roman" w:cs="Arial"/>
-          <w:sz w:val="27"/>
-          <w:szCs w:val="27"/>
-        </w:rPr>
-        <w:t xml:space="preserve"> – </w:t>
-      </w:r>
-      <w:hyperlink r:id="rId10" w:history="1">
         <w:r>
           <w:rPr>
             <w:rStyle w:val="Hyperlink"/>
@@ -1142,14 +997,14 @@
           <w:rFonts w:eastAsia="Times New Roman"/>
         </w:rPr>
       </w:pPr>
-      <w:bookmarkStart w:id="3" w:name="_Toc20736462"/>
+      <w:bookmarkStart w:id="2" w:name="_Toc20736462"/>
       <w:r>
         <w:rPr>
           <w:rFonts w:eastAsia="Times New Roman"/>
         </w:rPr>
         <w:t>GOALS</w:t>
       </w:r>
-      <w:bookmarkEnd w:id="3"/>
+      <w:bookmarkEnd w:id="2"/>
     </w:p>
     <w:p>
       <w:pPr>
@@ -1234,13 +1089,113 @@
           <w:rFonts w:eastAsia="Times New Roman"/>
         </w:rPr>
       </w:pPr>
-      <w:bookmarkStart w:id="4" w:name="_Toc20736463"/>
+      <w:bookmarkStart w:id="3" w:name="_Toc20736463"/>
       <w:r>
         <w:rPr>
           <w:rFonts w:eastAsia="Times New Roman"/>
         </w:rPr>
+        <w:t>PHASES</w:t>
+      </w:r>
+      <w:bookmarkEnd w:id="3"/>
+    </w:p>
+    <w:p/>
+    <w:p>
+      <w:pPr>
+        <w:rPr>
+          <w:rFonts w:eastAsia="Times New Roman"/>
+          <w:sz w:val="27"/>
+          <w:szCs w:val="27"/>
+        </w:rPr>
+      </w:pPr>
+      <w:r>
+        <w:rPr>
+          <w:rFonts w:eastAsia="Times New Roman"/>
+          <w:sz w:val="27"/>
+          <w:szCs w:val="27"/>
+        </w:rPr>
+        <w:t>Phase 1 – Basic website</w:t>
+      </w:r>
+      <w:r>
+        <w:rPr>
+          <w:rFonts w:eastAsia="Times New Roman"/>
+          <w:sz w:val="27"/>
+          <w:szCs w:val="27"/>
+        </w:rPr>
+        <w:t>, w</w:t>
+      </w:r>
+      <w:r>
+        <w:rPr>
+          <w:rFonts w:eastAsia="Times New Roman"/>
+          <w:sz w:val="27"/>
+          <w:szCs w:val="27"/>
+        </w:rPr>
+        <w:t>eb application</w:t>
+      </w:r>
+      <w:r>
+        <w:rPr>
+          <w:rFonts w:eastAsia="Times New Roman"/>
+          <w:sz w:val="27"/>
+          <w:szCs w:val="27"/>
+        </w:rPr>
+        <w:t xml:space="preserve"> (current project)</w:t>
+      </w:r>
+    </w:p>
+    <w:p>
+      <w:pPr>
+        <w:rPr>
+          <w:rFonts w:eastAsia="Times New Roman"/>
+          <w:sz w:val="27"/>
+          <w:szCs w:val="27"/>
+        </w:rPr>
+      </w:pPr>
+      <w:r>
+        <w:rPr>
+          <w:rFonts w:eastAsia="Times New Roman"/>
+          <w:sz w:val="27"/>
+          <w:szCs w:val="27"/>
+        </w:rPr>
         <w:lastRenderedPageBreak/>
-        <w:t>PHASES</w:t>
+        <w:t xml:space="preserve">Phase 2 – </w:t>
+      </w:r>
+      <w:r>
+        <w:rPr>
+          <w:rFonts w:eastAsia="Times New Roman"/>
+          <w:sz w:val="27"/>
+          <w:szCs w:val="27"/>
+        </w:rPr>
+        <w:t>Integration of multilingual capabilities, payment gateways</w:t>
+      </w:r>
+    </w:p>
+    <w:p>
+      <w:pPr>
+        <w:rPr>
+          <w:rFonts w:eastAsia="Times New Roman"/>
+          <w:sz w:val="27"/>
+          <w:szCs w:val="27"/>
+        </w:rPr>
+      </w:pPr>
+      <w:r>
+        <w:rPr>
+          <w:rFonts w:eastAsia="Times New Roman"/>
+          <w:sz w:val="27"/>
+          <w:szCs w:val="27"/>
+        </w:rPr>
+        <w:t>Phase 3 – Mobile application</w:t>
+      </w:r>
+    </w:p>
+    <w:p>
+      <w:pPr>
+        <w:pStyle w:val="Heading1"/>
+        <w:rPr>
+          <w:rFonts w:eastAsia="Times New Roman"/>
+        </w:rPr>
+      </w:pPr>
+      <w:bookmarkStart w:id="4" w:name="_Toc20736464"/>
+      <w:r>
+        <w:rPr>
+          <w:rFonts w:eastAsia="Times New Roman"/>
+        </w:rPr>
+        <w:t>FUNCTIONALITY</w:t>
       </w:r>
       <w:bookmarkEnd w:id="4"/>
     </w:p>
@@ -1248,106 +1203,6 @@
     <w:p>
       <w:pPr>
         <w:rPr>
-          <w:rFonts w:eastAsia="Times New Roman"/>
-          <w:sz w:val="27"/>
-          <w:szCs w:val="27"/>
-        </w:rPr>
-      </w:pPr>
-      <w:r>
-        <w:rPr>
-          <w:rFonts w:eastAsia="Times New Roman"/>
-          <w:sz w:val="27"/>
-          <w:szCs w:val="27"/>
-        </w:rPr>
-        <w:t>Phase 1 – Basic website</w:t>
-      </w:r>
-      <w:r>
-        <w:rPr>
-          <w:rFonts w:eastAsia="Times New Roman"/>
-          <w:sz w:val="27"/>
-          <w:szCs w:val="27"/>
-        </w:rPr>
-        <w:t>, w</w:t>
-      </w:r>
-      <w:r>
-        <w:rPr>
-          <w:rFonts w:eastAsia="Times New Roman"/>
-          <w:sz w:val="27"/>
-          <w:szCs w:val="27"/>
-        </w:rPr>
-        <w:t>eb application</w:t>
-      </w:r>
-      <w:r>
-        <w:rPr>
-          <w:rFonts w:eastAsia="Times New Roman"/>
-          <w:sz w:val="27"/>
-          <w:szCs w:val="27"/>
-        </w:rPr>
-        <w:t xml:space="preserve"> (current project)</w:t>
-      </w:r>
-    </w:p>
-    <w:p>
-      <w:pPr>
-        <w:rPr>
-          <w:rFonts w:eastAsia="Times New Roman"/>
-          <w:sz w:val="27"/>
-          <w:szCs w:val="27"/>
-        </w:rPr>
-      </w:pPr>
-      <w:r>
-        <w:rPr>
-          <w:rFonts w:eastAsia="Times New Roman"/>
-          <w:sz w:val="27"/>
-          <w:szCs w:val="27"/>
-        </w:rPr>
-        <w:t xml:space="preserve">Phase 2 – </w:t>
-      </w:r>
-      <w:r>
-        <w:rPr>
-          <w:rFonts w:eastAsia="Times New Roman"/>
-          <w:sz w:val="27"/>
-          <w:szCs w:val="27"/>
-        </w:rPr>
-        <w:t>Integration of multilingual capabilities, payment gateways</w:t>
-      </w:r>
-    </w:p>
-    <w:p>
-      <w:pPr>
-        <w:rPr>
-          <w:rFonts w:eastAsia="Times New Roman"/>
-          <w:sz w:val="27"/>
-          <w:szCs w:val="27"/>
-        </w:rPr>
-      </w:pPr>
-      <w:r>
-        <w:rPr>
-          <w:rFonts w:eastAsia="Times New Roman"/>
-          <w:sz w:val="27"/>
-          <w:szCs w:val="27"/>
-        </w:rPr>
-        <w:t>Phase 3 – Mobile application</w:t>
-      </w:r>
-    </w:p>
-    <w:p>
-      <w:pPr>
-        <w:pStyle w:val="Heading1"/>
-        <w:rPr>
-          <w:rFonts w:eastAsia="Times New Roman"/>
-        </w:rPr>
-      </w:pPr>
-      <w:bookmarkStart w:id="5" w:name="_Toc20736464"/>
-      <w:r>
-        <w:rPr>
-          <w:rFonts w:eastAsia="Times New Roman"/>
-        </w:rPr>
-        <w:t>FUNCTIONALITY</w:t>
-      </w:r>
-      <w:bookmarkEnd w:id="5"/>
-    </w:p>
-    <w:p/>
-    <w:p>
-      <w:pPr>
-        <w:rPr>
           <w:sz w:val="27"/>
           <w:szCs w:val="27"/>
         </w:rPr>
@@ -1407,11 +1262,11 @@
       <w:pPr>
         <w:pStyle w:val="Heading2"/>
       </w:pPr>
-      <w:bookmarkStart w:id="6" w:name="_Toc20736465"/>
+      <w:bookmarkStart w:id="5" w:name="_Toc20736465"/>
       <w:r>
         <w:t>Website</w:t>
       </w:r>
-      <w:bookmarkEnd w:id="6"/>
+      <w:bookmarkEnd w:id="5"/>
       <w:r>
         <w:t xml:space="preserve">  </w:t>
       </w:r>
@@ -1585,14 +1440,14 @@
           <w:rFonts w:eastAsia="Times New Roman"/>
         </w:rPr>
       </w:pPr>
-      <w:bookmarkStart w:id="7" w:name="_Toc20736466"/>
+      <w:bookmarkStart w:id="6" w:name="_Toc20736466"/>
       <w:r>
         <w:rPr>
           <w:rFonts w:eastAsia="Times New Roman"/>
         </w:rPr>
         <w:t>SITE MAP</w:t>
       </w:r>
-      <w:bookmarkEnd w:id="7"/>
+      <w:bookmarkEnd w:id="6"/>
     </w:p>
     <w:p/>
     <w:p>
@@ -1622,7 +1477,7 @@
                     <pic:cNvPicPr/>
                   </pic:nvPicPr>
                   <pic:blipFill>
-                    <a:blip r:embed="rId11" cstate="print">
+                    <a:blip r:embed="rId9" cstate="print">
                       <a:extLst>
                         <a:ext uri="{28A0092B-C50C-407E-A947-70E740481C1C}">
                           <a14:useLocalDpi xmlns:a14="http://schemas.microsoft.com/office/drawing/2010/main" val="0"/>
@@ -1653,12 +1508,12 @@
       <w:pPr>
         <w:pStyle w:val="Heading3"/>
       </w:pPr>
-      <w:bookmarkStart w:id="8" w:name="_Toc20736467"/>
+      <w:bookmarkStart w:id="7" w:name="_Toc20736467"/>
       <w:r>
         <w:lastRenderedPageBreak/>
         <w:t>PAGE TEMPLATE</w:t>
       </w:r>
-      <w:bookmarkEnd w:id="8"/>
+      <w:bookmarkEnd w:id="7"/>
     </w:p>
     <w:p>
       <w:r>
@@ -1681,7 +1536,7 @@
                     <pic:cNvPicPr/>
                   </pic:nvPicPr>
                   <pic:blipFill>
-                    <a:blip r:embed="rId12">
+                    <a:blip r:embed="rId10">
                       <a:extLst>
                         <a:ext uri="{28A0092B-C50C-407E-A947-70E740481C1C}">
                           <a14:useLocalDpi xmlns:a14="http://schemas.microsoft.com/office/drawing/2010/main" val="0"/>
@@ -1723,29 +1578,29 @@
           <w:rFonts w:eastAsia="Times New Roman"/>
         </w:rPr>
       </w:pPr>
-      <w:bookmarkStart w:id="9" w:name="_Toc20736468"/>
+      <w:bookmarkStart w:id="8" w:name="_Toc20736468"/>
       <w:r>
         <w:rPr>
           <w:rFonts w:eastAsia="Times New Roman"/>
         </w:rPr>
         <w:t>Web application</w:t>
+      </w:r>
+      <w:bookmarkEnd w:id="8"/>
+    </w:p>
+    <w:p/>
+    <w:p>
+      <w:pPr>
+        <w:pStyle w:val="Heading3"/>
+      </w:pPr>
+      <w:bookmarkStart w:id="9" w:name="_Toc20736469"/>
+      <w:r>
+        <w:t>USER STORIES</w:t>
       </w:r>
       <w:bookmarkEnd w:id="9"/>
     </w:p>
     <w:p/>
     <w:p>
       <w:pPr>
-        <w:pStyle w:val="Heading3"/>
-      </w:pPr>
-      <w:bookmarkStart w:id="10" w:name="_Toc20736469"/>
-      <w:r>
-        <w:t>USER STORIES</w:t>
-      </w:r>
-      <w:bookmarkEnd w:id="10"/>
-    </w:p>
-    <w:p/>
-    <w:p>
-      <w:pPr>
         <w:rPr>
           <w:sz w:val="27"/>
           <w:szCs w:val="27"/>
@@ -1782,23 +1637,7 @@
           <w:sz w:val="27"/>
           <w:szCs w:val="27"/>
         </w:rPr>
-        <w:t xml:space="preserve">In order to have access to web application, you need to create a user (user name + password). After having the account created, you </w:t>
-      </w:r>
-      <w:proofErr w:type="gramStart"/>
-      <w:r>
-        <w:rPr>
-          <w:sz w:val="27"/>
-          <w:szCs w:val="27"/>
-        </w:rPr>
-        <w:t>have to</w:t>
-      </w:r>
-      <w:proofErr w:type="gramEnd"/>
-      <w:r>
-        <w:rPr>
-          <w:sz w:val="27"/>
-          <w:szCs w:val="27"/>
-        </w:rPr>
-        <w:t xml:space="preserve"> fill in your first name, last name, birth date, address, medical issues.</w:t>
+        <w:t>In order to have access to web application, you need to create a user (user name + password). After having the account created, you have to fill in your first name, last name, birth date, address, medical issues.</w:t>
       </w:r>
     </w:p>
     <w:p>
@@ -2162,23 +2001,7 @@
           <w:sz w:val="27"/>
           <w:szCs w:val="27"/>
         </w:rPr>
-        <w:t xml:space="preserve">) will open, and in each </w:t>
-      </w:r>
-      <w:proofErr w:type="gramStart"/>
-      <w:r>
-        <w:rPr>
-          <w:sz w:val="27"/>
-          <w:szCs w:val="27"/>
-        </w:rPr>
-        <w:t>cell</w:t>
-      </w:r>
-      <w:proofErr w:type="gramEnd"/>
-      <w:r>
-        <w:rPr>
-          <w:sz w:val="27"/>
-          <w:szCs w:val="27"/>
-        </w:rPr>
-        <w:t xml:space="preserve"> there will be details about the class, the trainer and the duration of the class</w:t>
+        <w:t>) will open, and in each cell there will be details about the class, the trainer and the duration of the class</w:t>
       </w:r>
       <w:r>
         <w:rPr>
@@ -2358,21 +2181,12 @@
         </w:rPr>
         <w:t xml:space="preserve">the </w:t>
       </w:r>
-      <w:proofErr w:type="gramStart"/>
-      <w:r>
-        <w:rPr>
-          <w:sz w:val="27"/>
-          <w:szCs w:val="27"/>
-        </w:rPr>
-        <w:t>subscriptions</w:t>
-      </w:r>
-      <w:proofErr w:type="gramEnd"/>
-      <w:r>
-        <w:rPr>
-          <w:sz w:val="27"/>
-          <w:szCs w:val="27"/>
-        </w:rPr>
-        <w:t xml:space="preserve"> menu</w:t>
+      <w:r>
+        <w:rPr>
+          <w:sz w:val="27"/>
+          <w:szCs w:val="27"/>
+        </w:rPr>
+        <w:t>subscriptions menu</w:t>
       </w:r>
       <w:r>
         <w:rPr>
@@ -2426,23 +2240,7 @@
           <w:sz w:val="27"/>
           <w:szCs w:val="27"/>
         </w:rPr>
-        <w:t xml:space="preserve">If you have a valid subscription, you can make a reservation and the reservation will appear in section </w:t>
-      </w:r>
-      <w:proofErr w:type="spellStart"/>
-      <w:r>
-        <w:rPr>
-          <w:sz w:val="27"/>
-          <w:szCs w:val="27"/>
-        </w:rPr>
-        <w:t>MyTimetable</w:t>
-      </w:r>
-      <w:proofErr w:type="spellEnd"/>
-      <w:r>
-        <w:rPr>
-          <w:sz w:val="27"/>
-          <w:szCs w:val="27"/>
-        </w:rPr>
-        <w:t>.</w:t>
+        <w:t>If you have a valid subscription, you can make a reservation and the reservation will appear in section MyTimetable.</w:t>
       </w:r>
     </w:p>
     <w:p>
@@ -2554,23 +2352,7 @@
           <w:sz w:val="27"/>
           <w:szCs w:val="27"/>
         </w:rPr>
-        <w:t xml:space="preserve"> Client can also check his evolution in </w:t>
-      </w:r>
-      <w:proofErr w:type="spellStart"/>
-      <w:r>
-        <w:rPr>
-          <w:sz w:val="27"/>
-          <w:szCs w:val="27"/>
-        </w:rPr>
-        <w:t>MyProgress</w:t>
-      </w:r>
-      <w:proofErr w:type="spellEnd"/>
-      <w:r>
-        <w:rPr>
-          <w:sz w:val="27"/>
-          <w:szCs w:val="27"/>
-        </w:rPr>
-        <w:t xml:space="preserve">. </w:t>
+        <w:t xml:space="preserve"> Client can also check his evolution in MyProgress. </w:t>
       </w:r>
     </w:p>
     <w:p/>
@@ -2578,11 +2360,11 @@
       <w:pPr>
         <w:pStyle w:val="Heading3"/>
       </w:pPr>
-      <w:bookmarkStart w:id="11" w:name="_Toc20736470"/>
+      <w:bookmarkStart w:id="10" w:name="_Toc20736470"/>
       <w:r>
         <w:t>APPLICATION MODULES</w:t>
       </w:r>
-      <w:bookmarkEnd w:id="11"/>
+      <w:bookmarkEnd w:id="10"/>
       <w:r>
         <w:t xml:space="preserve"> </w:t>
       </w:r>
@@ -2744,14 +2526,12 @@
                 <w:b/>
               </w:rPr>
             </w:pPr>
-            <w:proofErr w:type="spellStart"/>
             <w:r>
               <w:rPr>
                 <w:b/>
               </w:rPr>
               <w:t>MyTIMETABLE</w:t>
             </w:r>
-            <w:proofErr w:type="spellEnd"/>
           </w:p>
         </w:tc>
         <w:tc>
@@ -2765,14 +2545,12 @@
                 <w:b/>
               </w:rPr>
             </w:pPr>
-            <w:proofErr w:type="spellStart"/>
             <w:r>
               <w:rPr>
                 <w:b/>
               </w:rPr>
               <w:t>MyPROGRESS</w:t>
             </w:r>
-            <w:proofErr w:type="spellEnd"/>
           </w:p>
         </w:tc>
         <w:tc>
@@ -2786,14 +2564,12 @@
                 <w:b/>
               </w:rPr>
             </w:pPr>
-            <w:proofErr w:type="spellStart"/>
             <w:r>
               <w:rPr>
                 <w:b/>
               </w:rPr>
               <w:t>MySubscription</w:t>
             </w:r>
-            <w:proofErr w:type="spellEnd"/>
           </w:p>
         </w:tc>
         <w:tc>
@@ -2833,15 +2609,7 @@
           </w:tcPr>
           <w:p>
             <w:r>
-              <w:t>Check measures evolution in time (</w:t>
-            </w:r>
-            <w:proofErr w:type="gramStart"/>
-            <w:r>
-              <w:t>weight,…</w:t>
-            </w:r>
-            <w:proofErr w:type="gramEnd"/>
-            <w:r>
-              <w:t>)</w:t>
+              <w:t>Check measures evolution in time (weight,…)</w:t>
             </w:r>
           </w:p>
         </w:tc>
@@ -2987,14 +2755,12 @@
                 <w:b/>
               </w:rPr>
             </w:pPr>
-            <w:proofErr w:type="spellStart"/>
             <w:r>
               <w:rPr>
                 <w:b/>
               </w:rPr>
               <w:t>MyTimetable</w:t>
             </w:r>
-            <w:proofErr w:type="spellEnd"/>
           </w:p>
         </w:tc>
         <w:tc>
@@ -3070,7 +2836,7 @@
     <w:p/>
     <w:p/>
     <w:sectPr>
-      <w:footerReference w:type="default" r:id="rId13"/>
+      <w:footerReference w:type="default" r:id="rId11"/>
       <w:pgSz w:w="12240" w:h="15840"/>
       <w:pgMar w:top="851" w:right="1467" w:bottom="851" w:left="1440" w:header="720" w:footer="720" w:gutter="0"/>
       <w:cols w:space="720"/>
@@ -3081,7 +2847,7 @@
 </file>
 
 <file path=word/endnotes.xml><?xml version="1.0" encoding="utf-8"?>
-<w:endnotes xmlns:wpc="http://schemas.microsoft.com/office/word/2010/wordprocessingCanvas" xmlns:cx="http://schemas.microsoft.com/office/drawing/2014/chartex" xmlns:cx1="http://schemas.microsoft.com/office/drawing/2015/9/8/chartex" xmlns:cx2="http://schemas.microsoft.com/office/drawing/2015/10/21/chartex" xmlns:cx3="http://schemas.microsoft.com/office/drawing/2016/5/9/chartex" xmlns:cx4="http://schemas.microsoft.com/office/drawing/2016/5/10/chartex" xmlns:cx5="http://schemas.microsoft.com/office/drawing/2016/5/11/chartex" xmlns:cx6="http://schemas.microsoft.com/office/drawing/2016/5/12/chartex" xmlns:cx7="http://schemas.microsoft.com/office/drawing/2016/5/13/chartex" xmlns:cx8="http://schemas.microsoft.com/office/drawing/2016/5/14/chartex" xmlns:mc="http://schemas.openxmlformats.org/markup-compatibility/2006" xmlns:aink="http://schemas.microsoft.com/office/drawing/2016/ink" xmlns:am3d="http://schemas.microsoft.com/office/drawing/2017/model3d" xmlns:o="urn:schemas-microsoft-com:office:office" xmlns:r="http://schemas.openxmlformats.org/officeDocument/2006/relationships" xmlns:m="http://schemas.openxmlformats.org/officeDocument/2006/math" xmlns:v="urn:schemas-microsoft-com:vml" xmlns:wp14="http://schemas.microsoft.com/office/word/2010/wordprocessingDrawing" xmlns:wp="http://schemas.openxmlformats.org/drawingml/2006/wordprocessingDrawing" xmlns:w10="urn:schemas-microsoft-com:office:word" xmlns:w="http://schemas.openxmlformats.org/wordprocessingml/2006/main" xmlns:w14="http://schemas.microsoft.com/office/word/2010/wordml" xmlns:w15="http://schemas.microsoft.com/office/word/2012/wordml" xmlns:w16cid="http://schemas.microsoft.com/office/word/2016/wordml/cid" xmlns:w16se="http://schemas.microsoft.com/office/word/2015/wordml/symex" xmlns:wpg="http://schemas.microsoft.com/office/word/2010/wordprocessingGroup" xmlns:wpi="http://schemas.microsoft.com/office/word/2010/wordprocessingInk" xmlns:wne="http://schemas.microsoft.com/office/word/2006/wordml" xmlns:wps="http://schemas.microsoft.com/office/word/2010/wordprocessingShape" mc:Ignorable="w14 w15 w16se w16cid wp14">
+<w:endnotes xmlns:wpc="http://schemas.microsoft.com/office/word/2010/wordprocessingCanvas" xmlns:cx="http://schemas.microsoft.com/office/drawing/2014/chartex" xmlns:cx1="http://schemas.microsoft.com/office/drawing/2015/9/8/chartex" xmlns:cx2="http://schemas.microsoft.com/office/drawing/2015/10/21/chartex" xmlns:cx3="http://schemas.microsoft.com/office/drawing/2016/5/9/chartex" xmlns:cx4="http://schemas.microsoft.com/office/drawing/2016/5/10/chartex" xmlns:cx5="http://schemas.microsoft.com/office/drawing/2016/5/11/chartex" xmlns:cx6="http://schemas.microsoft.com/office/drawing/2016/5/12/chartex" xmlns:cx7="http://schemas.microsoft.com/office/drawing/2016/5/13/chartex" xmlns:cx8="http://schemas.microsoft.com/office/drawing/2016/5/14/chartex" xmlns:mc="http://schemas.openxmlformats.org/markup-compatibility/2006" xmlns:aink="http://schemas.microsoft.com/office/drawing/2016/ink" xmlns:am3d="http://schemas.microsoft.com/office/drawing/2017/model3d" xmlns:o="urn:schemas-microsoft-com:office:office" xmlns:r="http://schemas.openxmlformats.org/officeDocument/2006/relationships" xmlns:m="http://schemas.openxmlformats.org/officeDocument/2006/math" xmlns:v="urn:schemas-microsoft-com:vml" xmlns:wp14="http://schemas.microsoft.com/office/word/2010/wordprocessingDrawing" xmlns:wp="http://schemas.openxmlformats.org/drawingml/2006/wordprocessingDrawing" xmlns:w10="urn:schemas-microsoft-com:office:word" xmlns:w="http://schemas.openxmlformats.org/wordprocessingml/2006/main" xmlns:w14="http://schemas.microsoft.com/office/word/2010/wordml" xmlns:w15="http://schemas.microsoft.com/office/word/2012/wordml" xmlns:w16cex="http://schemas.microsoft.com/office/word/2018/wordml/cex" xmlns:w16cid="http://schemas.microsoft.com/office/word/2016/wordml/cid" xmlns:w16="http://schemas.microsoft.com/office/word/2018/wordml" xmlns:w16se="http://schemas.microsoft.com/office/word/2015/wordml/symex" xmlns:wpg="http://schemas.microsoft.com/office/word/2010/wordprocessingGroup" xmlns:wpi="http://schemas.microsoft.com/office/word/2010/wordprocessingInk" xmlns:wne="http://schemas.microsoft.com/office/word/2006/wordml" xmlns:wps="http://schemas.microsoft.com/office/word/2010/wordprocessingShape" mc:Ignorable="w14 w15 w16se w16cid w16 w16cex wp14">
   <w:endnote w:type="separator" w:id="-1">
     <w:p>
       <w:pPr>
@@ -3106,7 +2872,7 @@
 </file>
 
 <file path=word/footer1.xml><?xml version="1.0" encoding="utf-8"?>
-<w:ftr xmlns:wpc="http://schemas.microsoft.com/office/word/2010/wordprocessingCanvas" xmlns:cx="http://schemas.microsoft.com/office/drawing/2014/chartex" xmlns:cx1="http://schemas.microsoft.com/office/drawing/2015/9/8/chartex" xmlns:cx2="http://schemas.microsoft.com/office/drawing/2015/10/21/chartex" xmlns:cx3="http://schemas.microsoft.com/office/drawing/2016/5/9/chartex" xmlns:cx4="http://schemas.microsoft.com/office/drawing/2016/5/10/chartex" xmlns:cx5="http://schemas.microsoft.com/office/drawing/2016/5/11/chartex" xmlns:cx6="http://schemas.microsoft.com/office/drawing/2016/5/12/chartex" xmlns:cx7="http://schemas.microsoft.com/office/drawing/2016/5/13/chartex" xmlns:cx8="http://schemas.microsoft.com/office/drawing/2016/5/14/chartex" xmlns:mc="http://schemas.openxmlformats.org/markup-compatibility/2006" xmlns:aink="http://schemas.microsoft.com/office/drawing/2016/ink" xmlns:am3d="http://schemas.microsoft.com/office/drawing/2017/model3d" xmlns:o="urn:schemas-microsoft-com:office:office" xmlns:r="http://schemas.openxmlformats.org/officeDocument/2006/relationships" xmlns:m="http://schemas.openxmlformats.org/officeDocument/2006/math" xmlns:v="urn:schemas-microsoft-com:vml" xmlns:wp14="http://schemas.microsoft.com/office/word/2010/wordprocessingDrawing" xmlns:wp="http://schemas.openxmlformats.org/drawingml/2006/wordprocessingDrawing" xmlns:w10="urn:schemas-microsoft-com:office:word" xmlns:w="http://schemas.openxmlformats.org/wordprocessingml/2006/main" xmlns:w14="http://schemas.microsoft.com/office/word/2010/wordml" xmlns:w15="http://schemas.microsoft.com/office/word/2012/wordml" xmlns:w16cid="http://schemas.microsoft.com/office/word/2016/wordml/cid" xmlns:w16se="http://schemas.microsoft.com/office/word/2015/wordml/symex" xmlns:wpg="http://schemas.microsoft.com/office/word/2010/wordprocessingGroup" xmlns:wpi="http://schemas.microsoft.com/office/word/2010/wordprocessingInk" xmlns:wne="http://schemas.microsoft.com/office/word/2006/wordml" xmlns:wps="http://schemas.microsoft.com/office/word/2010/wordprocessingShape" mc:Ignorable="w14 w15 w16se w16cid wp14">
+<w:ftr xmlns:wpc="http://schemas.microsoft.com/office/word/2010/wordprocessingCanvas" xmlns:cx="http://schemas.microsoft.com/office/drawing/2014/chartex" xmlns:cx1="http://schemas.microsoft.com/office/drawing/2015/9/8/chartex" xmlns:cx2="http://schemas.microsoft.com/office/drawing/2015/10/21/chartex" xmlns:cx3="http://schemas.microsoft.com/office/drawing/2016/5/9/chartex" xmlns:cx4="http://schemas.microsoft.com/office/drawing/2016/5/10/chartex" xmlns:cx5="http://schemas.microsoft.com/office/drawing/2016/5/11/chartex" xmlns:cx6="http://schemas.microsoft.com/office/drawing/2016/5/12/chartex" xmlns:cx7="http://schemas.microsoft.com/office/drawing/2016/5/13/chartex" xmlns:cx8="http://schemas.microsoft.com/office/drawing/2016/5/14/chartex" xmlns:mc="http://schemas.openxmlformats.org/markup-compatibility/2006" xmlns:aink="http://schemas.microsoft.com/office/drawing/2016/ink" xmlns:am3d="http://schemas.microsoft.com/office/drawing/2017/model3d" xmlns:o="urn:schemas-microsoft-com:office:office" xmlns:r="http://schemas.openxmlformats.org/officeDocument/2006/relationships" xmlns:m="http://schemas.openxmlformats.org/officeDocument/2006/math" xmlns:v="urn:schemas-microsoft-com:vml" xmlns:wp14="http://schemas.microsoft.com/office/word/2010/wordprocessingDrawing" xmlns:wp="http://schemas.openxmlformats.org/drawingml/2006/wordprocessingDrawing" xmlns:w10="urn:schemas-microsoft-com:office:word" xmlns:w="http://schemas.openxmlformats.org/wordprocessingml/2006/main" xmlns:w14="http://schemas.microsoft.com/office/word/2010/wordml" xmlns:w15="http://schemas.microsoft.com/office/word/2012/wordml" xmlns:w16cex="http://schemas.microsoft.com/office/word/2018/wordml/cex" xmlns:w16cid="http://schemas.microsoft.com/office/word/2016/wordml/cid" xmlns:w16="http://schemas.microsoft.com/office/word/2018/wordml" xmlns:w16se="http://schemas.microsoft.com/office/word/2015/wordml/symex" xmlns:wpg="http://schemas.microsoft.com/office/word/2010/wordprocessingGroup" xmlns:wpi="http://schemas.microsoft.com/office/word/2010/wordprocessingInk" xmlns:wne="http://schemas.microsoft.com/office/word/2006/wordml" xmlns:wps="http://schemas.microsoft.com/office/word/2010/wordprocessingShape" mc:Ignorable="w14 w15 w16se w16cid w16 w16cex wp14">
   <w:sdt>
     <w:sdtPr>
       <w:id w:val="544884125"/>
@@ -3184,7 +2950,7 @@
 </file>
 
 <file path=word/footnotes.xml><?xml version="1.0" encoding="utf-8"?>
-<w:footnotes xmlns:wpc="http://schemas.microsoft.com/office/word/2010/wordprocessingCanvas" xmlns:cx="http://schemas.microsoft.com/office/drawing/2014/chartex" xmlns:cx1="http://schemas.microsoft.com/office/drawing/2015/9/8/chartex" xmlns:cx2="http://schemas.microsoft.com/office/drawing/2015/10/21/chartex" xmlns:cx3="http://schemas.microsoft.com/office/drawing/2016/5/9/chartex" xmlns:cx4="http://schemas.microsoft.com/office/drawing/2016/5/10/chartex" xmlns:cx5="http://schemas.microsoft.com/office/drawing/2016/5/11/chartex" xmlns:cx6="http://schemas.microsoft.com/office/drawing/2016/5/12/chartex" xmlns:cx7="http://schemas.microsoft.com/office/drawing/2016/5/13/chartex" xmlns:cx8="http://schemas.microsoft.com/office/drawing/2016/5/14/chartex" xmlns:mc="http://schemas.openxmlformats.org/markup-compatibility/2006" xmlns:aink="http://schemas.microsoft.com/office/drawing/2016/ink" xmlns:am3d="http://schemas.microsoft.com/office/drawing/2017/model3d" xmlns:o="urn:schemas-microsoft-com:office:office" xmlns:r="http://schemas.openxmlformats.org/officeDocument/2006/relationships" xmlns:m="http://schemas.openxmlformats.org/officeDocument/2006/math" xmlns:v="urn:schemas-microsoft-com:vml" xmlns:wp14="http://schemas.microsoft.com/office/word/2010/wordprocessingDrawing" xmlns:wp="http://schemas.openxmlformats.org/drawingml/2006/wordprocessingDrawing" xmlns:w10="urn:schemas-microsoft-com:office:word" xmlns:w="http://schemas.openxmlformats.org/wordprocessingml/2006/main" xmlns:w14="http://schemas.microsoft.com/office/word/2010/wordml" xmlns:w15="http://schemas.microsoft.com/office/word/2012/wordml" xmlns:w16cid="http://schemas.microsoft.com/office/word/2016/wordml/cid" xmlns:w16se="http://schemas.microsoft.com/office/word/2015/wordml/symex" xmlns:wpg="http://schemas.microsoft.com/office/word/2010/wordprocessingGroup" xmlns:wpi="http://schemas.microsoft.com/office/word/2010/wordprocessingInk" xmlns:wne="http://schemas.microsoft.com/office/word/2006/wordml" xmlns:wps="http://schemas.microsoft.com/office/word/2010/wordprocessingShape" mc:Ignorable="w14 w15 w16se w16cid wp14">
+<w:footnotes xmlns:wpc="http://schemas.microsoft.com/office/word/2010/wordprocessingCanvas" xmlns:cx="http://schemas.microsoft.com/office/drawing/2014/chartex" xmlns:cx1="http://schemas.microsoft.com/office/drawing/2015/9/8/chartex" xmlns:cx2="http://schemas.microsoft.com/office/drawing/2015/10/21/chartex" xmlns:cx3="http://schemas.microsoft.com/office/drawing/2016/5/9/chartex" xmlns:cx4="http://schemas.microsoft.com/office/drawing/2016/5/10/chartex" xmlns:cx5="http://schemas.microsoft.com/office/drawing/2016/5/11/chartex" xmlns:cx6="http://schemas.microsoft.com/office/drawing/2016/5/12/chartex" xmlns:cx7="http://schemas.microsoft.com/office/drawing/2016/5/13/chartex" xmlns:cx8="http://schemas.microsoft.com/office/drawing/2016/5/14/chartex" xmlns:mc="http://schemas.openxmlformats.org/markup-compatibility/2006" xmlns:aink="http://schemas.microsoft.com/office/drawing/2016/ink" xmlns:am3d="http://schemas.microsoft.com/office/drawing/2017/model3d" xmlns:o="urn:schemas-microsoft-com:office:office" xmlns:r="http://schemas.openxmlformats.org/officeDocument/2006/relationships" xmlns:m="http://schemas.openxmlformats.org/officeDocument/2006/math" xmlns:v="urn:schemas-microsoft-com:vml" xmlns:wp14="http://schemas.microsoft.com/office/word/2010/wordprocessingDrawing" xmlns:wp="http://schemas.openxmlformats.org/drawingml/2006/wordprocessingDrawing" xmlns:w10="urn:schemas-microsoft-com:office:word" xmlns:w="http://schemas.openxmlformats.org/wordprocessingml/2006/main" xmlns:w14="http://schemas.microsoft.com/office/word/2010/wordml" xmlns:w15="http://schemas.microsoft.com/office/word/2012/wordml" xmlns:w16cex="http://schemas.microsoft.com/office/word/2018/wordml/cex" xmlns:w16cid="http://schemas.microsoft.com/office/word/2016/wordml/cid" xmlns:w16="http://schemas.microsoft.com/office/word/2018/wordml" xmlns:w16se="http://schemas.microsoft.com/office/word/2015/wordml/symex" xmlns:wpg="http://schemas.microsoft.com/office/word/2010/wordprocessingGroup" xmlns:wpi="http://schemas.microsoft.com/office/word/2010/wordprocessingInk" xmlns:wne="http://schemas.microsoft.com/office/word/2006/wordml" xmlns:wps="http://schemas.microsoft.com/office/word/2010/wordprocessingShape" mc:Ignorable="w14 w15 w16se w16cid w16 w16cex wp14">
   <w:footnote w:type="separator" w:id="-1">
     <w:p>
       <w:pPr>
@@ -3209,7 +2975,7 @@
 </file>
 
 <file path=word/numbering.xml><?xml version="1.0" encoding="utf-8"?>
-<w:numbering xmlns:wpc="http://schemas.microsoft.com/office/word/2010/wordprocessingCanvas" xmlns:cx="http://schemas.microsoft.com/office/drawing/2014/chartex" xmlns:cx1="http://schemas.microsoft.com/office/drawing/2015/9/8/chartex" xmlns:cx2="http://schemas.microsoft.com/office/drawing/2015/10/21/chartex" xmlns:cx3="http://schemas.microsoft.com/office/drawing/2016/5/9/chartex" xmlns:cx4="http://schemas.microsoft.com/office/drawing/2016/5/10/chartex" xmlns:cx5="http://schemas.microsoft.com/office/drawing/2016/5/11/chartex" xmlns:cx6="http://schemas.microsoft.com/office/drawing/2016/5/12/chartex" xmlns:cx7="http://schemas.microsoft.com/office/drawing/2016/5/13/chartex" xmlns:cx8="http://schemas.microsoft.com/office/drawing/2016/5/14/chartex" xmlns:mc="http://schemas.openxmlformats.org/markup-compatibility/2006" xmlns:aink="http://schemas.microsoft.com/office/drawing/2016/ink" xmlns:am3d="http://schemas.microsoft.com/office/drawing/2017/model3d" xmlns:o="urn:schemas-microsoft-com:office:office" xmlns:r="http://schemas.openxmlformats.org/officeDocument/2006/relationships" xmlns:m="http://schemas.openxmlformats.org/officeDocument/2006/math" xmlns:v="urn:schemas-microsoft-com:vml" xmlns:wp14="http://schemas.microsoft.com/office/word/2010/wordprocessingDrawing" xmlns:wp="http://schemas.openxmlformats.org/drawingml/2006/wordprocessingDrawing" xmlns:w10="urn:schemas-microsoft-com:office:word" xmlns:w="http://schemas.openxmlformats.org/wordprocessingml/2006/main" xmlns:w14="http://schemas.microsoft.com/office/word/2010/wordml" xmlns:w15="http://schemas.microsoft.com/office/word/2012/wordml" xmlns:w16cid="http://schemas.microsoft.com/office/word/2016/wordml/cid" xmlns:w16se="http://schemas.microsoft.com/office/word/2015/wordml/symex" xmlns:wpg="http://schemas.microsoft.com/office/word/2010/wordprocessingGroup" xmlns:wpi="http://schemas.microsoft.com/office/word/2010/wordprocessingInk" xmlns:wne="http://schemas.microsoft.com/office/word/2006/wordml" xmlns:wps="http://schemas.microsoft.com/office/word/2010/wordprocessingShape" mc:Ignorable="w14 w15 w16se w16cid wp14">
+<w:numbering xmlns:wpc="http://schemas.microsoft.com/office/word/2010/wordprocessingCanvas" xmlns:cx="http://schemas.microsoft.com/office/drawing/2014/chartex" xmlns:cx1="http://schemas.microsoft.com/office/drawing/2015/9/8/chartex" xmlns:cx2="http://schemas.microsoft.com/office/drawing/2015/10/21/chartex" xmlns:cx3="http://schemas.microsoft.com/office/drawing/2016/5/9/chartex" xmlns:cx4="http://schemas.microsoft.com/office/drawing/2016/5/10/chartex" xmlns:cx5="http://schemas.microsoft.com/office/drawing/2016/5/11/chartex" xmlns:cx6="http://schemas.microsoft.com/office/drawing/2016/5/12/chartex" xmlns:cx7="http://schemas.microsoft.com/office/drawing/2016/5/13/chartex" xmlns:cx8="http://schemas.microsoft.com/office/drawing/2016/5/14/chartex" xmlns:mc="http://schemas.openxmlformats.org/markup-compatibility/2006" xmlns:aink="http://schemas.microsoft.com/office/drawing/2016/ink" xmlns:am3d="http://schemas.microsoft.com/office/drawing/2017/model3d" xmlns:o="urn:schemas-microsoft-com:office:office" xmlns:r="http://schemas.openxmlformats.org/officeDocument/2006/relationships" xmlns:m="http://schemas.openxmlformats.org/officeDocument/2006/math" xmlns:v="urn:schemas-microsoft-com:vml" xmlns:wp14="http://schemas.microsoft.com/office/word/2010/wordprocessingDrawing" xmlns:wp="http://schemas.openxmlformats.org/drawingml/2006/wordprocessingDrawing" xmlns:w10="urn:schemas-microsoft-com:office:word" xmlns:w="http://schemas.openxmlformats.org/wordprocessingml/2006/main" xmlns:w14="http://schemas.microsoft.com/office/word/2010/wordml" xmlns:w15="http://schemas.microsoft.com/office/word/2012/wordml" xmlns:w16cex="http://schemas.microsoft.com/office/word/2018/wordml/cex" xmlns:w16cid="http://schemas.microsoft.com/office/word/2016/wordml/cid" xmlns:w16="http://schemas.microsoft.com/office/word/2018/wordml" xmlns:w16se="http://schemas.microsoft.com/office/word/2015/wordml/symex" xmlns:wpg="http://schemas.microsoft.com/office/word/2010/wordprocessingGroup" xmlns:wpi="http://schemas.microsoft.com/office/word/2010/wordprocessingInk" xmlns:wne="http://schemas.microsoft.com/office/word/2006/wordml" xmlns:wps="http://schemas.microsoft.com/office/word/2010/wordprocessingShape" mc:Ignorable="w14 w15 w16se w16cid w16 w16cex wp14">
   <w:abstractNum w:abstractNumId="0" w15:restartNumberingAfterBreak="0">
     <w:nsid w:val="05983B28"/>
     <w:multiLevelType w:val="hybridMultilevel"/>
@@ -5234,7 +5000,7 @@
 </file>
 
 <file path=word/styles.xml><?xml version="1.0" encoding="utf-8"?>
-<w:styles xmlns:mc="http://schemas.openxmlformats.org/markup-compatibility/2006" xmlns:r="http://schemas.openxmlformats.org/officeDocument/2006/relationships" xmlns:w="http://schemas.openxmlformats.org/wordprocessingml/2006/main" xmlns:w14="http://schemas.microsoft.com/office/word/2010/wordml" xmlns:w15="http://schemas.microsoft.com/office/word/2012/wordml" xmlns:w16cid="http://schemas.microsoft.com/office/word/2016/wordml/cid" xmlns:w16se="http://schemas.microsoft.com/office/word/2015/wordml/symex" mc:Ignorable="w14 w15 w16se w16cid">
+<w:styles xmlns:mc="http://schemas.openxmlformats.org/markup-compatibility/2006" xmlns:r="http://schemas.openxmlformats.org/officeDocument/2006/relationships" xmlns:w="http://schemas.openxmlformats.org/wordprocessingml/2006/main" xmlns:w14="http://schemas.microsoft.com/office/word/2010/wordml" xmlns:w15="http://schemas.microsoft.com/office/word/2012/wordml" xmlns:w16cex="http://schemas.microsoft.com/office/word/2018/wordml/cex" xmlns:w16cid="http://schemas.microsoft.com/office/word/2016/wordml/cid" xmlns:w16="http://schemas.microsoft.com/office/word/2018/wordml" xmlns:w16se="http://schemas.microsoft.com/office/word/2015/wordml/symex" mc:Ignorable="w14 w15 w16se w16cid w16 w16cex">
   <w:docDefaults>
     <w:rPrDefault>
       <w:rPr>
@@ -5250,7 +5016,7 @@
       </w:pPr>
     </w:pPrDefault>
   </w:docDefaults>
-  <w:latentStyles w:defLockedState="0" w:defUIPriority="99" w:defSemiHidden="0" w:defUnhideWhenUsed="0" w:defQFormat="0" w:count="375">
+  <w:latentStyles w:defLockedState="0" w:defUIPriority="99" w:defSemiHidden="0" w:defUnhideWhenUsed="0" w:defQFormat="0" w:count="376">
     <w:lsdException w:name="Normal" w:uiPriority="0" w:qFormat="1"/>
     <w:lsdException w:name="heading 1" w:uiPriority="9" w:qFormat="1"/>
     <w:lsdException w:name="heading 2" w:semiHidden="1" w:uiPriority="9" w:unhideWhenUsed="1" w:qFormat="1"/>
@@ -5356,7 +5122,6 @@
     <w:lsdException w:name="HTML Sample" w:semiHidden="1" w:unhideWhenUsed="1"/>
     <w:lsdException w:name="HTML Typewriter" w:semiHidden="1" w:unhideWhenUsed="1"/>
     <w:lsdException w:name="HTML Variable" w:semiHidden="1" w:unhideWhenUsed="1"/>
-    <w:lsdException w:name="Normal Table" w:semiHidden="1" w:unhideWhenUsed="1"/>
     <w:lsdException w:name="annotation subject" w:semiHidden="1" w:unhideWhenUsed="1"/>
     <w:lsdException w:name="No List" w:semiHidden="1" w:unhideWhenUsed="1"/>
     <w:lsdException w:name="Outline List 1" w:semiHidden="1" w:unhideWhenUsed="1"/>
@@ -5403,10 +5168,8 @@
     <w:lsdException w:name="Table Subtle 2" w:semiHidden="1" w:unhideWhenUsed="1"/>
     <w:lsdException w:name="Table Web 1" w:semiHidden="1" w:unhideWhenUsed="1"/>
     <w:lsdException w:name="Table Web 2" w:semiHidden="1" w:unhideWhenUsed="1"/>
-    <w:lsdException w:name="Table Web 3" w:semiHidden="1" w:unhideWhenUsed="1"/>
     <w:lsdException w:name="Balloon Text" w:semiHidden="1" w:unhideWhenUsed="1"/>
     <w:lsdException w:name="Table Grid" w:uiPriority="39"/>
-    <w:lsdException w:name="Table Theme" w:semiHidden="1" w:unhideWhenUsed="1"/>
     <w:lsdException w:name="Placeholder Text" w:semiHidden="1"/>
     <w:lsdException w:name="No Spacing" w:uiPriority="1" w:qFormat="1"/>
     <w:lsdException w:name="Light Shading" w:uiPriority="60"/>
@@ -5626,6 +5389,7 @@
     <w:lsdException w:name="Smart Hyperlink" w:semiHidden="1" w:unhideWhenUsed="1"/>
     <w:lsdException w:name="Hashtag" w:semiHidden="1" w:unhideWhenUsed="1"/>
     <w:lsdException w:name="Unresolved Mention" w:semiHidden="1" w:unhideWhenUsed="1"/>
+    <w:lsdException w:name="Smart Link" w:semiHidden="1" w:unhideWhenUsed="1"/>
   </w:latentStyles>
   <w:style w:type="paragraph" w:default="1" w:styleId="Normal">
     <w:name w:val="Normal"/>

</xml_diff>

<commit_message>
Added insert form for subscription type.
</commit_message>
<xml_diff>
--- a/documentation/Sportee Specifications.docx
+++ b/documentation/Sportee Specifications.docx
@@ -918,7 +918,31 @@
           <w:sz w:val="27"/>
           <w:szCs w:val="27"/>
         </w:rPr>
-        <w:t>The application is built from scratch and will include a web site and a web application.</w:t>
+        <w:t>“Sportee”</w:t>
+      </w:r>
+      <w:r>
+        <w:rPr>
+          <w:rFonts w:eastAsia="Times New Roman" w:cs="Arial"/>
+          <w:sz w:val="27"/>
+          <w:szCs w:val="27"/>
+        </w:rPr>
+        <w:t xml:space="preserve"> is built from scratch and will </w:t>
+      </w:r>
+      <w:r>
+        <w:rPr>
+          <w:rFonts w:eastAsia="Times New Roman" w:cs="Arial"/>
+          <w:sz w:val="27"/>
+          <w:szCs w:val="27"/>
+        </w:rPr>
+        <w:t>be</w:t>
+      </w:r>
+      <w:r>
+        <w:rPr>
+          <w:rFonts w:eastAsia="Times New Roman" w:cs="Arial"/>
+          <w:sz w:val="27"/>
+          <w:szCs w:val="27"/>
+        </w:rPr>
+        <w:t xml:space="preserve"> a web application.</w:t>
       </w:r>
     </w:p>
     <w:p>
@@ -992,6 +1016,23 @@
     </w:p>
     <w:p>
       <w:pPr>
+        <w:rPr>
+          <w:rFonts w:eastAsia="Times New Roman" w:cs="Arial"/>
+          <w:sz w:val="27"/>
+          <w:szCs w:val="27"/>
+        </w:rPr>
+      </w:pPr>
+      <w:r>
+        <w:rPr>
+          <w:rFonts w:eastAsia="Times New Roman" w:cs="Arial"/>
+          <w:sz w:val="27"/>
+          <w:szCs w:val="27"/>
+        </w:rPr>
+        <w:t>…</w:t>
+      </w:r>
+    </w:p>
+    <w:p>
+      <w:pPr>
         <w:pStyle w:val="Heading1"/>
         <w:rPr>
           <w:rFonts w:eastAsia="Times New Roman"/>
@@ -1113,6 +1154,7 @@
           <w:sz w:val="27"/>
           <w:szCs w:val="27"/>
         </w:rPr>
+        <w:lastRenderedPageBreak/>
         <w:t>Phase 1 – Basic website</w:t>
       </w:r>
       <w:r>
@@ -1154,7 +1196,6 @@
           <w:sz w:val="27"/>
           <w:szCs w:val="27"/>
         </w:rPr>
-        <w:lastRenderedPageBreak/>
         <w:t xml:space="preserve">Phase 2 – </w:t>
       </w:r>
       <w:r>
@@ -1828,21 +1869,21 @@
           <w:sz w:val="27"/>
           <w:szCs w:val="27"/>
         </w:rPr>
-        <w:t xml:space="preserve"> make class reservations when the </w:t>
-      </w:r>
-      <w:r>
-        <w:rPr>
-          <w:sz w:val="27"/>
-          <w:szCs w:val="27"/>
-        </w:rPr>
-        <w:t xml:space="preserve">gym classes </w:t>
-      </w:r>
-      <w:r>
-        <w:rPr>
-          <w:sz w:val="27"/>
-          <w:szCs w:val="27"/>
-        </w:rPr>
-        <w:t>subscription is valid</w:t>
+        <w:t xml:space="preserve"> make class </w:t>
+      </w:r>
+      <w:r>
+        <w:rPr>
+          <w:sz w:val="27"/>
+          <w:szCs w:val="27"/>
+        </w:rPr>
+        <w:t>bookings</w:t>
+      </w:r>
+      <w:r>
+        <w:rPr>
+          <w:sz w:val="27"/>
+          <w:szCs w:val="27"/>
+        </w:rPr>
+        <w:t xml:space="preserve"> when the subscription is valid</w:t>
       </w:r>
     </w:p>
     <w:p>
@@ -1880,7 +1921,28 @@
           <w:sz w:val="27"/>
           <w:szCs w:val="27"/>
         </w:rPr>
-        <w:t>add reservation for its clients (with a valid personal trainer subscription)</w:t>
+        <w:t>make</w:t>
+      </w:r>
+      <w:r>
+        <w:rPr>
+          <w:sz w:val="27"/>
+          <w:szCs w:val="27"/>
+        </w:rPr>
+        <w:t xml:space="preserve"> </w:t>
+      </w:r>
+      <w:r>
+        <w:rPr>
+          <w:sz w:val="27"/>
+          <w:szCs w:val="27"/>
+        </w:rPr>
+        <w:t>bookings</w:t>
+      </w:r>
+      <w:r>
+        <w:rPr>
+          <w:sz w:val="27"/>
+          <w:szCs w:val="27"/>
+        </w:rPr>
+        <w:t xml:space="preserve"> for its clients (with a valid personal trainer subscription)</w:t>
       </w:r>
     </w:p>
     <w:p>
@@ -2008,7 +2070,21 @@
           <w:sz w:val="27"/>
           <w:szCs w:val="27"/>
         </w:rPr>
-        <w:t xml:space="preserve">, and a button named “Reservation”. For one gym class there can be only 15 reservations (the capacity of the room where the classes take place). </w:t>
+        <w:t>, and a button named “Reservation”. For one gym class there can be only</w:t>
+      </w:r>
+      <w:r>
+        <w:rPr>
+          <w:sz w:val="27"/>
+          <w:szCs w:val="27"/>
+        </w:rPr>
+        <w:t xml:space="preserve"> a limited number of bookings</w:t>
+      </w:r>
+      <w:r>
+        <w:rPr>
+          <w:sz w:val="27"/>
+          <w:szCs w:val="27"/>
+        </w:rPr>
+        <w:t xml:space="preserve"> (the capacity of the room where the classes take place). </w:t>
       </w:r>
     </w:p>
     <w:p>
@@ -2207,7 +2283,21 @@
           <w:sz w:val="27"/>
           <w:szCs w:val="27"/>
         </w:rPr>
-        <w:t xml:space="preserve"> Only after that validation, you can start making online reservation to classes.</w:t>
+        <w:t xml:space="preserve"> Only after that validation, you can start making online </w:t>
+      </w:r>
+      <w:r>
+        <w:rPr>
+          <w:sz w:val="27"/>
+          <w:szCs w:val="27"/>
+        </w:rPr>
+        <w:t>booking</w:t>
+      </w:r>
+      <w:r>
+        <w:rPr>
+          <w:sz w:val="27"/>
+          <w:szCs w:val="27"/>
+        </w:rPr>
+        <w:t xml:space="preserve"> to classes.</w:t>
       </w:r>
     </w:p>
     <w:p>
@@ -2224,7 +2314,23 @@
           <w:szCs w:val="27"/>
           <w:u w:val="single"/>
         </w:rPr>
-        <w:t>Class reservation</w:t>
+        <w:t xml:space="preserve">Gym </w:t>
+      </w:r>
+      <w:r>
+        <w:rPr>
+          <w:sz w:val="27"/>
+          <w:szCs w:val="27"/>
+          <w:u w:val="single"/>
+        </w:rPr>
+        <w:t xml:space="preserve">Class </w:t>
+      </w:r>
+      <w:r>
+        <w:rPr>
+          <w:sz w:val="27"/>
+          <w:szCs w:val="27"/>
+          <w:u w:val="single"/>
+        </w:rPr>
+        <w:t>booking</w:t>
       </w:r>
     </w:p>
     <w:p>
@@ -5122,6 +5228,7 @@
     <w:lsdException w:name="HTML Sample" w:semiHidden="1" w:unhideWhenUsed="1"/>
     <w:lsdException w:name="HTML Typewriter" w:semiHidden="1" w:unhideWhenUsed="1"/>
     <w:lsdException w:name="HTML Variable" w:semiHidden="1" w:unhideWhenUsed="1"/>
+    <w:lsdException w:name="Normal Table" w:semiHidden="1" w:unhideWhenUsed="1"/>
     <w:lsdException w:name="annotation subject" w:semiHidden="1" w:unhideWhenUsed="1"/>
     <w:lsdException w:name="No List" w:semiHidden="1" w:unhideWhenUsed="1"/>
     <w:lsdException w:name="Outline List 1" w:semiHidden="1" w:unhideWhenUsed="1"/>
@@ -5168,8 +5275,10 @@
     <w:lsdException w:name="Table Subtle 2" w:semiHidden="1" w:unhideWhenUsed="1"/>
     <w:lsdException w:name="Table Web 1" w:semiHidden="1" w:unhideWhenUsed="1"/>
     <w:lsdException w:name="Table Web 2" w:semiHidden="1" w:unhideWhenUsed="1"/>
+    <w:lsdException w:name="Table Web 3" w:semiHidden="1" w:unhideWhenUsed="1"/>
     <w:lsdException w:name="Balloon Text" w:semiHidden="1" w:unhideWhenUsed="1"/>
     <w:lsdException w:name="Table Grid" w:uiPriority="39"/>
+    <w:lsdException w:name="Table Theme" w:semiHidden="1" w:unhideWhenUsed="1"/>
     <w:lsdException w:name="Placeholder Text" w:semiHidden="1"/>
     <w:lsdException w:name="No Spacing" w:uiPriority="1" w:qFormat="1"/>
     <w:lsdException w:name="Light Shading" w:uiPriority="60"/>

</xml_diff>

<commit_message>
Added menu section for client role (MySchedule, My Progress, My Account).
</commit_message>
<xml_diff>
--- a/documentation/Sportee Specifications.docx
+++ b/documentation/Sportee Specifications.docx
@@ -2674,7 +2674,13 @@
               <w:rPr>
                 <w:b/>
               </w:rPr>
-              <w:t>MySubscription</w:t>
+              <w:t>My</w:t>
+            </w:r>
+            <w:r>
+              <w:rPr>
+                <w:b/>
+              </w:rPr>
+              <w:t>Account</w:t>
             </w:r>
           </w:p>
         </w:tc>
@@ -2815,7 +2821,11 @@
           <w:tcPr>
             <w:tcW w:w="2518" w:type="dxa"/>
           </w:tcPr>
-          <w:p/>
+          <w:p>
+            <w:r>
+              <w:t>Change personal details</w:t>
+            </w:r>
+          </w:p>
         </w:tc>
         <w:tc>
           <w:tcPr>

</xml_diff>